<commit_message>
Actualización a OneDrive y mejoras de texto
</commit_message>
<xml_diff>
--- a/plantilla/fueradeservicio.docx
+++ b/plantilla/fueradeservicio.docx
@@ -12,10 +12,8 @@
       </w:pPr>
       <w:r>
         <w:rPr>
-          <w:color w:val="0095bb"/>
-          <w:rtl w:val="0"/>
-        </w:rPr>
-        <w:t xml:space="preserve">Reporte de Servicio</w:t>
+          <w:rtl w:val="0"/>
+        </w:rPr>
       </w:r>
       <w:r>
         <w:drawing>
@@ -30,7 +28,7 @@
             <wp:extent cx="1778000" cy="635000"/>
             <wp:effectExtent b="0" l="0" r="0" t="0"/>
             <wp:wrapNone/>
-            <wp:docPr id="17" name="image2.jpg"/>
+            <wp:docPr id="16" name="image2.jpg"/>
             <a:graphic>
               <a:graphicData uri="http://schemas.openxmlformats.org/drawingml/2006/picture">
                 <pic:pic>
@@ -62,6 +60,22 @@
     </w:p>
     <w:p>
       <w:pPr>
+        <w:pStyle w:val="Title"/>
+        <w:ind w:firstLine="5526"/>
+        <w:rPr>
+          <w:color w:val="0095bb"/>
+        </w:rPr>
+      </w:pPr>
+      <w:r>
+        <w:rPr>
+          <w:color w:val="0095bb"/>
+          <w:rtl w:val="0"/>
+        </w:rPr>
+        <w:t xml:space="preserve">Reporte de Servicio</w:t>
+      </w:r>
+    </w:p>
+    <w:p>
+      <w:pPr>
         <w:pStyle w:val="Heading1"/>
         <w:spacing w:before="128" w:lineRule="auto"/>
         <w:ind w:left="5526" w:firstLine="0"/>
@@ -237,12 +251,12 @@
                 <wp:extent cx="6819900" cy="38100"/>
                 <wp:effectExtent b="0" l="0" r="0" t="0"/>
                 <wp:wrapTopAndBottom distB="0" distT="0"/>
-                <wp:docPr id="15" name=""/>
+                <wp:docPr id="14" name=""/>
                 <a:graphic>
                   <a:graphicData uri="http://schemas.microsoft.com/office/word/2010/wordprocessingShape">
                     <wps:wsp>
                       <wps:cNvSpPr/>
-                      <wps:cNvPr id="3" name="Shape 3"/>
+                      <wps:cNvPr id="2" name="Shape 2"/>
                       <wps:spPr>
                         <a:xfrm>
                           <a:off x="1936050" y="3779365"/>
@@ -294,12 +308,12 @@
                 <wp:extent cx="6819900" cy="38100"/>
                 <wp:effectExtent b="0" l="0" r="0" t="0"/>
                 <wp:wrapTopAndBottom distB="0" distT="0"/>
-                <wp:docPr id="15" name="image4.png"/>
+                <wp:docPr id="14" name="image3.png"/>
                 <a:graphic>
                   <a:graphicData uri="http://schemas.openxmlformats.org/drawingml/2006/picture">
                     <pic:pic>
                       <pic:nvPicPr>
-                        <pic:cNvPr id="0" name="image4.png"/>
+                        <pic:cNvPr id="0" name="image3.png"/>
                         <pic:cNvPicPr preferRelativeResize="0"/>
                       </pic:nvPicPr>
                       <pic:blipFill>
@@ -354,7 +368,7 @@
         <w:rPr>
           <w:rtl w:val="0"/>
         </w:rPr>
-        <w:t xml:space="preserve">Se realizó {{ tipo_intervencion }} a equipo compresor {{ modelo }} con identificación  {{ tag }} de {{ ubicacion }}, {{ area }}, conforme a procedimientos internos y buenas prácticas de mantenimiento.</w:t>
+        <w:t xml:space="preserve">Se realizó {{ tipo_intervencion }} a equipo compresor {{ modelo }} con TAG identificador  {{ tag }} de {{ ubicacion }}, {{ area }}, conforme a procedimientos internos y buenas prácticas de mantenimiento.</w:t>
       </w:r>
     </w:p>
     <w:p>
@@ -2544,6 +2558,256 @@
     </w:p>
     <w:p>
       <w:pPr>
+        <w:spacing w:before="164" w:lineRule="auto"/>
+        <w:rPr/>
+      </w:pPr>
+      <w:r>
+        <w:rPr>
+          <w:rtl w:val="0"/>
+        </w:rPr>
+      </w:r>
+    </w:p>
+    <w:sdt>
+      <w:sdtPr>
+        <w:lock w:val="contentLocked"/>
+        <w:id w:val="876641186"/>
+        <w:tag w:val="goog_rdk_0"/>
+      </w:sdtPr>
+      <w:sdtContent>
+        <w:tbl>
+          <w:tblPr>
+            <w:tblStyle w:val="Table2"/>
+            <w:tblpPr w:leftFromText="141" w:rightFromText="141" w:topFromText="0" w:bottomFromText="0" w:vertAnchor="page" w:horzAnchor="margin" w:tblpX="0" w:tblpY="571.7600000000004"/>
+            <w:tblW w:w="10965.0" w:type="dxa"/>
+            <w:jc w:val="left"/>
+            <w:tblLayout w:type="fixed"/>
+            <w:tblLook w:val="0000"/>
+          </w:tblPr>
+          <w:tblGrid>
+            <w:gridCol w:w="2745"/>
+            <w:gridCol w:w="3165"/>
+            <w:gridCol w:w="5055"/>
+            <w:tblGridChange w:id="0">
+              <w:tblGrid>
+                <w:gridCol w:w="2745"/>
+                <w:gridCol w:w="3165"/>
+                <w:gridCol w:w="5055"/>
+              </w:tblGrid>
+            </w:tblGridChange>
+          </w:tblGrid>
+          <w:tr>
+            <w:trPr>
+              <w:cantSplit w:val="0"/>
+              <w:trHeight w:val="339" w:hRule="atLeast"/>
+              <w:tblHeader w:val="0"/>
+            </w:trPr>
+            <w:tc>
+              <w:tcPr>
+                <w:tcBorders>
+                  <w:bottom w:color="0095bb" w:space="0" w:sz="24" w:val="single"/>
+                </w:tcBorders>
+              </w:tcPr>
+              <w:p>
+                <w:pPr>
+                  <w:ind w:left="37" w:firstLine="0"/>
+                  <w:rPr>
+                    <w:b w:val="1"/>
+                    <w:bCs w:val="1"/>
+                  </w:rPr>
+                </w:pPr>
+                <w:r>
+                  <w:rPr>
+                    <w:b w:val="1"/>
+                    <w:bCs w:val="1"/>
+                    <w:rtl w:val="0"/>
+                  </w:rPr>
+                  <w:t xml:space="preserve">Puntos de Medición</w:t>
+                </w:r>
+              </w:p>
+            </w:tc>
+            <w:tc>
+              <w:tcPr>
+                <w:gridSpan w:val="2"/>
+                <w:tcBorders>
+                  <w:bottom w:color="0095bb" w:space="0" w:sz="24" w:val="single"/>
+                </w:tcBorders>
+              </w:tcPr>
+              <w:p>
+                <w:pPr>
+                  <w:rPr>
+                    <w:rFonts w:ascii="Times New Roman" w:cs="Times New Roman" w:eastAsia="Times New Roman" w:hAnsi="Times New Roman"/>
+                  </w:rPr>
+                </w:pPr>
+                <w:r>
+                  <w:rPr>
+                    <w:rtl w:val="0"/>
+                  </w:rPr>
+                </w:r>
+              </w:p>
+            </w:tc>
+          </w:tr>
+          <w:tr>
+            <w:trPr>
+              <w:cantSplit w:val="0"/>
+              <w:trHeight w:val="939" w:hRule="atLeast"/>
+              <w:tblHeader w:val="0"/>
+            </w:trPr>
+            <w:tc>
+              <w:tcPr>
+                <w:tcBorders>
+                  <w:top w:color="0095bb" w:space="0" w:sz="24" w:val="single"/>
+                </w:tcBorders>
+              </w:tcPr>
+              <w:p>
+                <w:pPr>
+                  <w:ind w:left="37" w:firstLine="0"/>
+                  <w:rPr>
+                    <w:b w:val="1"/>
+                    <w:bCs w:val="1"/>
+                  </w:rPr>
+                </w:pPr>
+                <w:r>
+                  <w:rPr>
+                    <w:b w:val="1"/>
+                    <w:bCs w:val="1"/>
+                    <w:rtl w:val="0"/>
+                  </w:rPr>
+                  <w:t xml:space="preserve">Contador</w:t>
+                </w:r>
+              </w:p>
+              <w:p>
+                <w:pPr>
+                  <w:spacing w:line="324" w:lineRule="auto"/>
+                  <w:ind w:left="37" w:firstLine="0"/>
+                  <w:rPr/>
+                </w:pPr>
+                <w:r>
+                  <w:rPr>
+                    <w:rtl w:val="0"/>
+                  </w:rPr>
+                  <w:t xml:space="preserve">Horas Totales de Marcha </w:t>
+                </w:r>
+              </w:p>
+              <w:p>
+                <w:pPr>
+                  <w:spacing w:line="324" w:lineRule="auto"/>
+                  <w:ind w:left="37" w:firstLine="0"/>
+                  <w:rPr/>
+                </w:pPr>
+                <w:r>
+                  <w:rPr>
+                    <w:rtl w:val="0"/>
+                  </w:rPr>
+                  <w:t xml:space="preserve">Horas Carga</w:t>
+                </w:r>
+              </w:p>
+            </w:tc>
+            <w:tc>
+              <w:tcPr>
+                <w:tcBorders>
+                  <w:top w:color="0095bb" w:space="0" w:sz="24" w:val="single"/>
+                </w:tcBorders>
+              </w:tcPr>
+              <w:p>
+                <w:pPr>
+                  <w:rPr>
+                    <w:b w:val="1"/>
+                    <w:bCs w:val="1"/>
+                  </w:rPr>
+                </w:pPr>
+                <w:r>
+                  <w:rPr>
+                    <w:b w:val="1"/>
+                    <w:bCs w:val="1"/>
+                    <w:rtl w:val="0"/>
+                  </w:rPr>
+                  <w:t xml:space="preserve">Lectura Después del servicio</w:t>
+                </w:r>
+              </w:p>
+              <w:p>
+                <w:pPr>
+                  <w:spacing w:before="32" w:line="291" w:lineRule="auto"/>
+                  <w:ind w:left="264" w:firstLine="0"/>
+                  <w:rPr/>
+                </w:pPr>
+                <w:r>
+                  <w:rPr>
+                    <w:rtl w:val="0"/>
+                  </w:rPr>
+                  <w:t xml:space="preserve">- </w:t>
+                </w:r>
+              </w:p>
+              <w:p>
+                <w:pPr>
+                  <w:spacing w:before="32" w:line="291" w:lineRule="auto"/>
+                  <w:ind w:left="264" w:firstLine="0"/>
+                  <w:rPr/>
+                </w:pPr>
+                <w:r>
+                  <w:rPr>
+                    <w:rtl w:val="0"/>
+                  </w:rPr>
+                  <w:t xml:space="preserve">- </w:t>
+                </w:r>
+              </w:p>
+              <w:p>
+                <w:pPr>
+                  <w:spacing w:before="32" w:line="273" w:lineRule="auto"/>
+                  <w:rPr/>
+                </w:pPr>
+                <w:r>
+                  <w:rPr>
+                    <w:rtl w:val="0"/>
+                  </w:rPr>
+                </w:r>
+              </w:p>
+            </w:tc>
+            <w:tc>
+              <w:tcPr>
+                <w:tcBorders>
+                  <w:top w:color="0095bb" w:space="0" w:sz="24" w:val="single"/>
+                </w:tcBorders>
+              </w:tcPr>
+              <w:p>
+                <w:pPr>
+                  <w:tabs>
+                    <w:tab w:val="left" w:leader="none" w:pos="2568"/>
+                  </w:tabs>
+                  <w:ind w:left="212" w:firstLine="0"/>
+                  <w:rPr>
+                    <w:b w:val="1"/>
+                    <w:bCs w:val="1"/>
+                  </w:rPr>
+                </w:pPr>
+                <w:r>
+                  <w:rPr>
+                    <w:b w:val="1"/>
+                    <w:bCs w:val="1"/>
+                    <w:rtl w:val="0"/>
+                  </w:rPr>
+                  <w:t xml:space="preserve">Antes del Servicio</w:t>
+                  <w:tab/>
+                  <w:t xml:space="preserve">Desde La Última Visita</w:t>
+                </w:r>
+              </w:p>
+            </w:tc>
+          </w:tr>
+        </w:tbl>
+      </w:sdtContent>
+    </w:sdt>
+    <w:p>
+      <w:pPr>
+        <w:spacing w:before="164" w:lineRule="auto"/>
+        <w:rPr/>
+      </w:pPr>
+      <w:r>
+        <w:rPr>
+          <w:rtl w:val="0"/>
+        </w:rPr>
+      </w:r>
+    </w:p>
+    <w:p>
+      <w:pPr>
         <w:keepNext w:val="0"/>
         <w:keepLines w:val="0"/>
         <w:pageBreakBefore w:val="0"/>
@@ -2559,21 +2823,7 @@
         <w:spacing w:after="0" w:before="164" w:line="240" w:lineRule="auto"/>
         <w:ind w:left="0" w:right="0" w:firstLine="0"/>
         <w:jc w:val="left"/>
-        <w:rPr>
-          <w:rFonts w:ascii="Quattrocento Sans" w:cs="Quattrocento Sans" w:eastAsia="Quattrocento Sans" w:hAnsi="Quattrocento Sans"/>
-          <w:b w:val="0"/>
-          <w:bCs w:val="0"/>
-          <w:i w:val="0"/>
-          <w:iCs w:val="0"/>
-          <w:smallCaps w:val="0"/>
-          <w:strike w:val="0"/>
-          <w:color w:val="000000"/>
-          <w:sz w:val="22"/>
-          <w:szCs w:val="22"/>
-          <w:u w:val="none"/>
-          <w:shd w:fill="auto" w:val="clear"/>
-          <w:vertAlign w:val="baseline"/>
-        </w:rPr>
+        <w:rPr/>
       </w:pPr>
       <w:r>
         <w:rPr>
@@ -2618,129 +2868,6 @@
         <w:rPr>
           <w:rtl w:val="0"/>
         </w:rPr>
-      </w:r>
-    </w:p>
-    <w:p>
-      <w:pPr>
-        <w:pStyle w:val="Heading1"/>
-        <w:spacing w:before="152" w:lineRule="auto"/>
-        <w:ind w:firstLine="152"/>
-        <w:rPr/>
-      </w:pPr>
-      <w:r>
-        <w:rPr>
-          <w:rtl w:val="0"/>
-        </w:rPr>
-        <w:t xml:space="preserve">Trabajos Realizados</w:t>
-      </w:r>
-      <w:r>
-        <mc:AlternateContent>
-          <mc:Choice Requires="wpg">
-            <w:drawing>
-              <wp:anchor allowOverlap="1" behindDoc="0" distB="0" distT="0" distL="0" distR="0" hidden="0" layoutInCell="1" locked="0" relativeHeight="0" simplePos="0">
-                <wp:simplePos x="0" y="0"/>
-                <wp:positionH relativeFrom="column">
-                  <wp:posOffset>63501</wp:posOffset>
-                </wp:positionH>
-                <wp:positionV relativeFrom="paragraph">
-                  <wp:posOffset>301754</wp:posOffset>
-                </wp:positionV>
-                <wp:extent cx="6978650" cy="57150"/>
-                <wp:effectExtent b="0" l="0" r="0" t="0"/>
-                <wp:wrapTopAndBottom distB="0" distT="0"/>
-                <wp:docPr id="14" name=""/>
-                <a:graphic>
-                  <a:graphicData uri="http://schemas.microsoft.com/office/word/2010/wordprocessingShape">
-                    <wps:wsp>
-                      <wps:cNvSpPr/>
-                      <wps:cNvPr id="2" name="Shape 2"/>
-                      <wps:spPr>
-                        <a:xfrm>
-                          <a:off x="1866200" y="3760950"/>
-                          <a:ext cx="6959600" cy="38100"/>
-                        </a:xfrm>
-                        <a:custGeom>
-                          <a:rect b="b" l="l" r="r" t="t"/>
-                          <a:pathLst>
-                            <a:path extrusionOk="0" h="38100" w="6959600">
-                              <a:moveTo>
-                                <a:pt x="6959600" y="0"/>
-                              </a:moveTo>
-                              <a:lnTo>
-                                <a:pt x="0" y="0"/>
-                              </a:lnTo>
-                              <a:lnTo>
-                                <a:pt x="0" y="38100"/>
-                              </a:lnTo>
-                              <a:lnTo>
-                                <a:pt x="6959600" y="38100"/>
-                              </a:lnTo>
-                              <a:lnTo>
-                                <a:pt x="6959600" y="0"/>
-                              </a:lnTo>
-                              <a:close/>
-                            </a:path>
-                          </a:pathLst>
-                        </a:custGeom>
-                        <a:solidFill>
-                          <a:srgbClr val="0095BB"/>
-                        </a:solidFill>
-                        <a:ln>
-                          <a:noFill/>
-                        </a:ln>
-                      </wps:spPr>
-                      <wps:bodyPr anchorCtr="0" anchor="ctr" bIns="91425" lIns="91425" spcFirstLastPara="1" rIns="91425" wrap="square" tIns="91425">
-                        <a:noAutofit/>
-                      </wps:bodyPr>
-                    </wps:wsp>
-                  </a:graphicData>
-                </a:graphic>
-              </wp:anchor>
-            </w:drawing>
-          </mc:Choice>
-          <mc:Fallback>
-            <w:drawing>
-              <wp:anchor allowOverlap="1" behindDoc="0" distB="0" distT="0" distL="0" distR="0" hidden="0" layoutInCell="1" locked="0" relativeHeight="0" simplePos="0">
-                <wp:simplePos x="0" y="0"/>
-                <wp:positionH relativeFrom="column">
-                  <wp:posOffset>63501</wp:posOffset>
-                </wp:positionH>
-                <wp:positionV relativeFrom="paragraph">
-                  <wp:posOffset>301754</wp:posOffset>
-                </wp:positionV>
-                <wp:extent cx="6978650" cy="57150"/>
-                <wp:effectExtent b="0" l="0" r="0" t="0"/>
-                <wp:wrapTopAndBottom distB="0" distT="0"/>
-                <wp:docPr id="14" name="image3.png"/>
-                <a:graphic>
-                  <a:graphicData uri="http://schemas.openxmlformats.org/drawingml/2006/picture">
-                    <pic:pic>
-                      <pic:nvPicPr>
-                        <pic:cNvPr id="0" name="image3.png"/>
-                        <pic:cNvPicPr preferRelativeResize="0"/>
-                      </pic:nvPicPr>
-                      <pic:blipFill>
-                        <a:blip r:embed="rId8"/>
-                        <a:srcRect/>
-                        <a:stretch>
-                          <a:fillRect/>
-                        </a:stretch>
-                      </pic:blipFill>
-                      <pic:spPr>
-                        <a:xfrm>
-                          <a:off x="0" y="0"/>
-                          <a:ext cx="6978650" cy="57150"/>
-                        </a:xfrm>
-                        <a:prstGeom prst="rect"/>
-                        <a:ln/>
-                      </pic:spPr>
-                    </pic:pic>
-                  </a:graphicData>
-                </a:graphic>
-              </wp:anchor>
-            </w:drawing>
-          </mc:Fallback>
-        </mc:AlternateContent>
       </w:r>
     </w:p>
     <w:p>
@@ -2764,25 +2891,6 @@
       </w:pPr>
       <w:r>
         <w:rPr>
-          <w:rFonts w:ascii="Quattrocento Sans" w:cs="Quattrocento Sans" w:eastAsia="Quattrocento Sans" w:hAnsi="Quattrocento Sans"/>
-          <w:b w:val="0"/>
-          <w:bCs w:val="0"/>
-          <w:i w:val="0"/>
-          <w:iCs w:val="0"/>
-          <w:smallCaps w:val="0"/>
-          <w:strike w:val="0"/>
-          <w:color w:val="000000"/>
-          <w:sz w:val="22"/>
-          <w:szCs w:val="22"/>
-          <w:u w:val="none"/>
-          <w:shd w:fill="auto" w:val="clear"/>
-          <w:vertAlign w:val="baseline"/>
-          <w:rtl w:val="0"/>
-        </w:rPr>
-        <w:t xml:space="preserve">Operaciones</w:t>
-      </w:r>
-      <w:r>
-        <w:rPr>
           <w:rtl w:val="0"/>
         </w:rPr>
       </w:r>
@@ -2810,7 +2918,6 @@
         <w:rPr>
           <w:rtl w:val="0"/>
         </w:rPr>
-        <w:t xml:space="preserve">Inspección</w:t>
       </w:r>
     </w:p>
     <w:p>
@@ -2827,141 +2934,21 @@
           <w:between w:space="0" w:sz="0" w:val="nil"/>
         </w:pBdr>
         <w:shd w:fill="auto" w:val="clear"/>
-        <w:spacing w:after="0" w:before="164" w:line="240" w:lineRule="auto"/>
-        <w:ind w:left="0" w:right="0" w:firstLine="0"/>
+        <w:spacing w:after="0" w:before="2" w:line="240" w:lineRule="auto"/>
+        <w:ind w:left="152" w:right="0" w:firstLine="0"/>
         <w:jc w:val="left"/>
-        <w:rPr>
-          <w:rFonts w:ascii="Quattrocento Sans" w:cs="Quattrocento Sans" w:eastAsia="Quattrocento Sans" w:hAnsi="Quattrocento Sans"/>
-          <w:b w:val="0"/>
-          <w:bCs w:val="0"/>
-          <w:i w:val="0"/>
-          <w:iCs w:val="0"/>
-          <w:smallCaps w:val="0"/>
-          <w:strike w:val="0"/>
-          <w:color w:val="000000"/>
-          <w:sz w:val="22"/>
-          <w:szCs w:val="22"/>
-          <w:u w:val="none"/>
-          <w:shd w:fill="auto" w:val="clear"/>
-          <w:vertAlign w:val="baseline"/>
-        </w:rPr>
-      </w:pPr>
-      <w:r>
-        <w:rPr>
-          <w:rtl w:val="0"/>
-        </w:rPr>
-      </w:r>
-    </w:p>
-    <w:p>
-      <w:pPr>
-        <w:keepNext w:val="0"/>
-        <w:keepLines w:val="0"/>
-        <w:pageBreakBefore w:val="0"/>
-        <w:widowControl w:val="0"/>
-        <w:pBdr>
-          <w:top w:space="0" w:sz="0" w:val="nil"/>
-          <w:left w:space="0" w:sz="0" w:val="nil"/>
-          <w:bottom w:space="0" w:sz="0" w:val="nil"/>
-          <w:right w:space="0" w:sz="0" w:val="nil"/>
-          <w:between w:space="0" w:sz="0" w:val="nil"/>
-        </w:pBdr>
-        <w:shd w:fill="auto" w:val="clear"/>
-        <w:spacing w:after="0" w:before="164" w:line="240" w:lineRule="auto"/>
-        <w:ind w:left="0" w:right="0" w:firstLine="0"/>
-        <w:jc w:val="left"/>
-        <w:rPr>
-          <w:rFonts w:ascii="Quattrocento Sans" w:cs="Quattrocento Sans" w:eastAsia="Quattrocento Sans" w:hAnsi="Quattrocento Sans"/>
-          <w:b w:val="0"/>
-          <w:bCs w:val="0"/>
-          <w:i w:val="0"/>
-          <w:iCs w:val="0"/>
-          <w:smallCaps w:val="0"/>
-          <w:strike w:val="0"/>
-          <w:color w:val="000000"/>
-          <w:sz w:val="22"/>
-          <w:szCs w:val="22"/>
-          <w:u w:val="none"/>
-          <w:shd w:fill="auto" w:val="clear"/>
-          <w:vertAlign w:val="baseline"/>
-        </w:rPr>
-      </w:pPr>
-      <w:r>
-        <w:rPr>
-          <w:rtl w:val="0"/>
-        </w:rPr>
-      </w:r>
-    </w:p>
-    <w:p>
-      <w:pPr>
-        <w:keepNext w:val="0"/>
-        <w:keepLines w:val="0"/>
-        <w:pageBreakBefore w:val="0"/>
-        <w:widowControl w:val="0"/>
-        <w:pBdr>
-          <w:top w:space="0" w:sz="0" w:val="nil"/>
-          <w:left w:space="0" w:sz="0" w:val="nil"/>
-          <w:bottom w:space="0" w:sz="0" w:val="nil"/>
-          <w:right w:space="0" w:sz="0" w:val="nil"/>
-          <w:between w:space="0" w:sz="0" w:val="nil"/>
-        </w:pBdr>
-        <w:shd w:fill="auto" w:val="clear"/>
-        <w:spacing w:after="0" w:before="164" w:line="240" w:lineRule="auto"/>
-        <w:ind w:left="0" w:right="0" w:firstLine="0"/>
-        <w:jc w:val="left"/>
-        <w:rPr>
-          <w:rFonts w:ascii="Quattrocento Sans" w:cs="Quattrocento Sans" w:eastAsia="Quattrocento Sans" w:hAnsi="Quattrocento Sans"/>
-          <w:b w:val="0"/>
-          <w:bCs w:val="0"/>
-          <w:i w:val="0"/>
-          <w:iCs w:val="0"/>
-          <w:smallCaps w:val="0"/>
-          <w:strike w:val="0"/>
-          <w:color w:val="000000"/>
-          <w:sz w:val="22"/>
-          <w:szCs w:val="22"/>
-          <w:u w:val="none"/>
-          <w:shd w:fill="auto" w:val="clear"/>
-          <w:vertAlign w:val="baseline"/>
-        </w:rPr>
-      </w:pPr>
-      <w:r>
-        <w:rPr>
-          <w:rtl w:val="0"/>
-        </w:rPr>
-      </w:r>
-    </w:p>
-    <w:p>
-      <w:pPr>
-        <w:keepNext w:val="0"/>
-        <w:keepLines w:val="0"/>
-        <w:pageBreakBefore w:val="0"/>
-        <w:widowControl w:val="0"/>
-        <w:pBdr>
-          <w:top w:space="0" w:sz="0" w:val="nil"/>
-          <w:left w:space="0" w:sz="0" w:val="nil"/>
-          <w:bottom w:space="0" w:sz="0" w:val="nil"/>
-          <w:right w:space="0" w:sz="0" w:val="nil"/>
-          <w:between w:space="0" w:sz="0" w:val="nil"/>
-        </w:pBdr>
-        <w:shd w:fill="auto" w:val="clear"/>
-        <w:spacing w:after="0" w:before="164" w:line="240" w:lineRule="auto"/>
-        <w:ind w:left="0" w:right="0" w:firstLine="0"/>
-        <w:jc w:val="left"/>
-        <w:rPr>
-          <w:rFonts w:ascii="Quattrocento Sans" w:cs="Quattrocento Sans" w:eastAsia="Quattrocento Sans" w:hAnsi="Quattrocento Sans"/>
-          <w:b w:val="0"/>
-          <w:bCs w:val="0"/>
-          <w:i w:val="0"/>
-          <w:iCs w:val="0"/>
-          <w:smallCaps w:val="0"/>
-          <w:strike w:val="0"/>
-          <w:color w:val="000000"/>
-          <w:sz w:val="22"/>
-          <w:szCs w:val="22"/>
-          <w:u w:val="none"/>
-          <w:shd w:fill="auto" w:val="clear"/>
-          <w:vertAlign w:val="baseline"/>
-        </w:rPr>
+        <w:rPr/>
+      </w:pPr>
+      <w:r>
+        <w:rPr>
+          <w:rtl w:val="0"/>
+        </w:rPr>
+      </w:r>
+    </w:p>
+    <w:p>
+      <w:pPr>
+        <w:spacing w:before="164" w:lineRule="auto"/>
+        <w:rPr/>
       </w:pPr>
       <w:r>
         <w:rPr>
@@ -2971,8 +2958,8 @@
     </w:p>
     <w:tbl>
       <w:tblPr>
-        <w:tblStyle w:val="Table2"/>
-        <w:tblpPr w:leftFromText="141" w:rightFromText="141" w:topFromText="0" w:bottomFromText="0" w:vertAnchor="page" w:horzAnchor="margin" w:tblpX="0" w:tblpY="5977"/>
+        <w:tblStyle w:val="Table3"/>
+        <w:tblpPr w:leftFromText="141" w:rightFromText="141" w:topFromText="0" w:bottomFromText="0" w:vertAnchor="page" w:horzAnchor="margin" w:tblpX="-1290" w:tblpY="3030"/>
         <w:tblW w:w="10965.0" w:type="dxa"/>
         <w:jc w:val="left"/>
         <w:tblLayout w:type="fixed"/>
@@ -3004,54 +2991,16 @@
           </w:tcPr>
           <w:p>
             <w:pPr>
-              <w:keepNext w:val="0"/>
-              <w:keepLines w:val="0"/>
-              <w:widowControl w:val="0"/>
-              <w:pBdr>
-                <w:top w:space="0" w:sz="0" w:val="nil"/>
-                <w:left w:space="0" w:sz="0" w:val="nil"/>
-                <w:bottom w:space="0" w:sz="0" w:val="nil"/>
-                <w:right w:space="0" w:sz="0" w:val="nil"/>
-                <w:between w:space="0" w:sz="0" w:val="nil"/>
-              </w:pBdr>
-              <w:shd w:fill="auto" w:val="clear"/>
-              <w:spacing w:after="0" w:before="0" w:line="240" w:lineRule="auto"/>
-              <w:ind w:left="37" w:right="0" w:firstLine="0"/>
-              <w:jc w:val="left"/>
-              <w:rPr>
-                <w:rFonts w:ascii="Quattrocento Sans" w:cs="Quattrocento Sans" w:eastAsia="Quattrocento Sans" w:hAnsi="Quattrocento Sans"/>
+              <w:ind w:left="37" w:firstLine="0"/>
+              <w:rPr>
                 <w:b w:val="1"/>
                 <w:bCs w:val="1"/>
-                <w:i w:val="0"/>
-                <w:iCs w:val="0"/>
-                <w:smallCaps w:val="0"/>
-                <w:strike w:val="0"/>
-                <w:color w:val="000000"/>
-                <w:sz w:val="22"/>
-                <w:szCs w:val="22"/>
-                <w:u w:val="none"/>
-                <w:shd w:fill="auto" w:val="clear"/>
-                <w:vertAlign w:val="baseline"/>
               </w:rPr>
             </w:pPr>
             <w:r>
               <w:rPr>
-                <w:rFonts w:ascii="Quattrocento Sans" w:cs="Quattrocento Sans" w:eastAsia="Quattrocento Sans" w:hAnsi="Quattrocento Sans"/>
-                <w:b w:val="1"/>
-                <w:bCs w:val="1"/>
-                <w:i w:val="0"/>
-                <w:iCs w:val="0"/>
-                <w:smallCaps w:val="0"/>
-                <w:strike w:val="0"/>
-                <w:color w:val="000000"/>
-                <w:sz w:val="22"/>
-                <w:szCs w:val="22"/>
-                <w:u w:val="none"/>
-                <w:shd w:fill="auto" w:val="clear"/>
-                <w:vertAlign w:val="baseline"/>
                 <w:rtl w:val="0"/>
               </w:rPr>
-              <w:t xml:space="preserve">Puntos de Medición</w:t>
             </w:r>
           </w:p>
         </w:tc>
@@ -3064,34 +3013,8 @@
           </w:tcPr>
           <w:p>
             <w:pPr>
-              <w:keepNext w:val="0"/>
-              <w:keepLines w:val="0"/>
-              <w:widowControl w:val="0"/>
-              <w:pBdr>
-                <w:top w:space="0" w:sz="0" w:val="nil"/>
-                <w:left w:space="0" w:sz="0" w:val="nil"/>
-                <w:bottom w:space="0" w:sz="0" w:val="nil"/>
-                <w:right w:space="0" w:sz="0" w:val="nil"/>
-                <w:between w:space="0" w:sz="0" w:val="nil"/>
-              </w:pBdr>
-              <w:shd w:fill="auto" w:val="clear"/>
-              <w:spacing w:after="0" w:before="0" w:line="240" w:lineRule="auto"/>
-              <w:ind w:left="0" w:right="0" w:firstLine="0"/>
-              <w:jc w:val="left"/>
               <w:rPr>
                 <w:rFonts w:ascii="Times New Roman" w:cs="Times New Roman" w:eastAsia="Times New Roman" w:hAnsi="Times New Roman"/>
-                <w:b w:val="0"/>
-                <w:bCs w:val="0"/>
-                <w:i w:val="0"/>
-                <w:iCs w:val="0"/>
-                <w:smallCaps w:val="0"/>
-                <w:strike w:val="0"/>
-                <w:color w:val="000000"/>
-                <w:sz w:val="22"/>
-                <w:szCs w:val="22"/>
-                <w:u w:val="none"/>
-                <w:shd w:fill="auto" w:val="clear"/>
-                <w:vertAlign w:val="baseline"/>
               </w:rPr>
             </w:pPr>
             <w:r>
@@ -3116,158 +3039,14 @@
           </w:tcPr>
           <w:p>
             <w:pPr>
-              <w:keepNext w:val="0"/>
-              <w:keepLines w:val="0"/>
-              <w:widowControl w:val="0"/>
-              <w:pBdr>
-                <w:top w:space="0" w:sz="0" w:val="nil"/>
-                <w:left w:space="0" w:sz="0" w:val="nil"/>
-                <w:bottom w:space="0" w:sz="0" w:val="nil"/>
-                <w:right w:space="0" w:sz="0" w:val="nil"/>
-                <w:between w:space="0" w:sz="0" w:val="nil"/>
-              </w:pBdr>
-              <w:shd w:fill="auto" w:val="clear"/>
-              <w:spacing w:after="0" w:before="0" w:line="240" w:lineRule="auto"/>
-              <w:ind w:left="37" w:right="0" w:firstLine="0"/>
-              <w:jc w:val="left"/>
-              <w:rPr>
-                <w:rFonts w:ascii="Quattrocento Sans" w:cs="Quattrocento Sans" w:eastAsia="Quattrocento Sans" w:hAnsi="Quattrocento Sans"/>
-                <w:b w:val="1"/>
-                <w:bCs w:val="1"/>
-                <w:i w:val="0"/>
-                <w:iCs w:val="0"/>
-                <w:smallCaps w:val="0"/>
-                <w:strike w:val="0"/>
-                <w:color w:val="000000"/>
-                <w:sz w:val="22"/>
-                <w:szCs w:val="22"/>
-                <w:u w:val="none"/>
-                <w:shd w:fill="auto" w:val="clear"/>
-                <w:vertAlign w:val="baseline"/>
-              </w:rPr>
+              <w:spacing w:line="324" w:lineRule="auto"/>
+              <w:ind w:left="37" w:firstLine="0"/>
+              <w:rPr/>
             </w:pPr>
             <w:r>
               <w:rPr>
-                <w:rFonts w:ascii="Quattrocento Sans" w:cs="Quattrocento Sans" w:eastAsia="Quattrocento Sans" w:hAnsi="Quattrocento Sans"/>
-                <w:b w:val="1"/>
-                <w:bCs w:val="1"/>
-                <w:i w:val="0"/>
-                <w:iCs w:val="0"/>
-                <w:smallCaps w:val="0"/>
-                <w:strike w:val="0"/>
-                <w:color w:val="000000"/>
-                <w:sz w:val="22"/>
-                <w:szCs w:val="22"/>
-                <w:u w:val="none"/>
-                <w:shd w:fill="auto" w:val="clear"/>
-                <w:vertAlign w:val="baseline"/>
                 <w:rtl w:val="0"/>
               </w:rPr>
-              <w:t xml:space="preserve">Contador</w:t>
-            </w:r>
-          </w:p>
-          <w:p>
-            <w:pPr>
-              <w:keepNext w:val="0"/>
-              <w:keepLines w:val="0"/>
-              <w:widowControl w:val="0"/>
-              <w:pBdr>
-                <w:top w:space="0" w:sz="0" w:val="nil"/>
-                <w:left w:space="0" w:sz="0" w:val="nil"/>
-                <w:bottom w:space="0" w:sz="0" w:val="nil"/>
-                <w:right w:space="0" w:sz="0" w:val="nil"/>
-                <w:between w:space="0" w:sz="0" w:val="nil"/>
-              </w:pBdr>
-              <w:shd w:fill="auto" w:val="clear"/>
-              <w:spacing w:after="0" w:before="0" w:line="324" w:lineRule="auto"/>
-              <w:ind w:left="37" w:right="0" w:firstLine="0"/>
-              <w:jc w:val="left"/>
-              <w:rPr>
-                <w:rFonts w:ascii="Quattrocento Sans" w:cs="Quattrocento Sans" w:eastAsia="Quattrocento Sans" w:hAnsi="Quattrocento Sans"/>
-                <w:b w:val="0"/>
-                <w:bCs w:val="0"/>
-                <w:i w:val="0"/>
-                <w:iCs w:val="0"/>
-                <w:smallCaps w:val="0"/>
-                <w:strike w:val="0"/>
-                <w:color w:val="000000"/>
-                <w:sz w:val="22"/>
-                <w:szCs w:val="22"/>
-                <w:u w:val="none"/>
-                <w:shd w:fill="auto" w:val="clear"/>
-                <w:vertAlign w:val="baseline"/>
-              </w:rPr>
-            </w:pPr>
-            <w:r>
-              <w:rPr>
-                <w:rFonts w:ascii="Quattrocento Sans" w:cs="Quattrocento Sans" w:eastAsia="Quattrocento Sans" w:hAnsi="Quattrocento Sans"/>
-                <w:b w:val="0"/>
-                <w:bCs w:val="0"/>
-                <w:i w:val="0"/>
-                <w:iCs w:val="0"/>
-                <w:smallCaps w:val="0"/>
-                <w:strike w:val="0"/>
-                <w:color w:val="000000"/>
-                <w:sz w:val="22"/>
-                <w:szCs w:val="22"/>
-                <w:u w:val="none"/>
-                <w:shd w:fill="auto" w:val="clear"/>
-                <w:vertAlign w:val="baseline"/>
-                <w:rtl w:val="0"/>
-              </w:rPr>
-              <w:t xml:space="preserve">Horas Totales de Marcha </w:t>
-            </w:r>
-          </w:p>
-          <w:p>
-            <w:pPr>
-              <w:keepNext w:val="0"/>
-              <w:keepLines w:val="0"/>
-              <w:widowControl w:val="0"/>
-              <w:pBdr>
-                <w:top w:space="0" w:sz="0" w:val="nil"/>
-                <w:left w:space="0" w:sz="0" w:val="nil"/>
-                <w:bottom w:space="0" w:sz="0" w:val="nil"/>
-                <w:right w:space="0" w:sz="0" w:val="nil"/>
-                <w:between w:space="0" w:sz="0" w:val="nil"/>
-              </w:pBdr>
-              <w:shd w:fill="auto" w:val="clear"/>
-              <w:spacing w:after="0" w:before="0" w:line="324" w:lineRule="auto"/>
-              <w:ind w:left="37" w:right="0" w:firstLine="0"/>
-              <w:jc w:val="left"/>
-              <w:rPr>
-                <w:rFonts w:ascii="Quattrocento Sans" w:cs="Quattrocento Sans" w:eastAsia="Quattrocento Sans" w:hAnsi="Quattrocento Sans"/>
-                <w:b w:val="0"/>
-                <w:bCs w:val="0"/>
-                <w:i w:val="0"/>
-                <w:iCs w:val="0"/>
-                <w:smallCaps w:val="0"/>
-                <w:strike w:val="0"/>
-                <w:color w:val="000000"/>
-                <w:sz w:val="22"/>
-                <w:szCs w:val="22"/>
-                <w:u w:val="none"/>
-                <w:shd w:fill="auto" w:val="clear"/>
-                <w:vertAlign w:val="baseline"/>
-              </w:rPr>
-            </w:pPr>
-            <w:r>
-              <w:rPr>
-                <w:rFonts w:ascii="Quattrocento Sans" w:cs="Quattrocento Sans" w:eastAsia="Quattrocento Sans" w:hAnsi="Quattrocento Sans"/>
-                <w:b w:val="0"/>
-                <w:bCs w:val="0"/>
-                <w:i w:val="0"/>
-                <w:iCs w:val="0"/>
-                <w:smallCaps w:val="0"/>
-                <w:strike w:val="0"/>
-                <w:color w:val="000000"/>
-                <w:sz w:val="22"/>
-                <w:szCs w:val="22"/>
-                <w:u w:val="none"/>
-                <w:shd w:fill="auto" w:val="clear"/>
-                <w:vertAlign w:val="baseline"/>
-                <w:rtl w:val="0"/>
-              </w:rPr>
-              <w:t xml:space="preserve">Horas Carga</w:t>
             </w:r>
           </w:p>
         </w:tc>
@@ -3279,117 +3058,7 @@
           </w:tcPr>
           <w:p>
             <w:pPr>
-              <w:keepNext w:val="0"/>
-              <w:keepLines w:val="0"/>
-              <w:widowControl w:val="0"/>
-              <w:pBdr>
-                <w:top w:space="0" w:sz="0" w:val="nil"/>
-                <w:left w:space="0" w:sz="0" w:val="nil"/>
-                <w:bottom w:space="0" w:sz="0" w:val="nil"/>
-                <w:right w:space="0" w:sz="0" w:val="nil"/>
-                <w:between w:space="0" w:sz="0" w:val="nil"/>
-              </w:pBdr>
-              <w:shd w:fill="auto" w:val="clear"/>
-              <w:spacing w:after="0" w:before="0" w:line="240" w:lineRule="auto"/>
-              <w:ind w:left="0" w:right="0" w:firstLine="0"/>
-              <w:jc w:val="left"/>
-              <w:rPr>
-                <w:rFonts w:ascii="Quattrocento Sans" w:cs="Quattrocento Sans" w:eastAsia="Quattrocento Sans" w:hAnsi="Quattrocento Sans"/>
-                <w:b w:val="1"/>
-                <w:bCs w:val="1"/>
-                <w:i w:val="0"/>
-                <w:iCs w:val="0"/>
-                <w:smallCaps w:val="0"/>
-                <w:strike w:val="0"/>
-                <w:color w:val="000000"/>
-                <w:sz w:val="22"/>
-                <w:szCs w:val="22"/>
-                <w:u w:val="none"/>
-                <w:shd w:fill="auto" w:val="clear"/>
-                <w:vertAlign w:val="baseline"/>
-              </w:rPr>
-            </w:pPr>
-            <w:r>
-              <w:rPr>
-                <w:rFonts w:ascii="Quattrocento Sans" w:cs="Quattrocento Sans" w:eastAsia="Quattrocento Sans" w:hAnsi="Quattrocento Sans"/>
-                <w:b w:val="1"/>
-                <w:bCs w:val="1"/>
-                <w:i w:val="0"/>
-                <w:iCs w:val="0"/>
-                <w:smallCaps w:val="0"/>
-                <w:strike w:val="0"/>
-                <w:color w:val="000000"/>
-                <w:sz w:val="22"/>
-                <w:szCs w:val="22"/>
-                <w:u w:val="none"/>
-                <w:shd w:fill="auto" w:val="clear"/>
-                <w:vertAlign w:val="baseline"/>
-                <w:rtl w:val="0"/>
-              </w:rPr>
-              <w:t xml:space="preserve">Lectura Después del servicio</w:t>
-            </w:r>
-          </w:p>
-          <w:p>
-            <w:pPr>
-              <w:spacing w:before="32" w:line="291" w:lineRule="auto"/>
-              <w:ind w:left="264" w:firstLine="0"/>
-              <w:rPr>
-                <w:rFonts w:ascii="Quattrocento Sans" w:cs="Quattrocento Sans" w:eastAsia="Quattrocento Sans" w:hAnsi="Quattrocento Sans"/>
-                <w:b w:val="0"/>
-                <w:bCs w:val="0"/>
-                <w:i w:val="0"/>
-                <w:iCs w:val="0"/>
-                <w:smallCaps w:val="0"/>
-                <w:strike w:val="0"/>
-                <w:color w:val="000000"/>
-                <w:sz w:val="22"/>
-                <w:szCs w:val="22"/>
-                <w:u w:val="none"/>
-                <w:shd w:fill="auto" w:val="clear"/>
-                <w:vertAlign w:val="baseline"/>
-              </w:rPr>
-            </w:pPr>
-            <w:r>
-              <w:rPr>
-                <w:rtl w:val="0"/>
-              </w:rPr>
-              <w:t xml:space="preserve">- </w:t>
-            </w:r>
-            <w:r>
-              <w:rPr>
-                <w:rtl w:val="0"/>
-              </w:rPr>
-            </w:r>
-          </w:p>
-          <w:p>
-            <w:pPr>
-              <w:spacing w:before="32" w:line="291" w:lineRule="auto"/>
-              <w:ind w:left="264" w:firstLine="0"/>
-              <w:rPr/>
-            </w:pPr>
-            <w:r>
-              <w:rPr>
-                <w:rtl w:val="0"/>
-              </w:rPr>
-              <w:t xml:space="preserve">- </w:t>
-            </w:r>
-          </w:p>
-          <w:p>
-            <w:pPr>
-              <w:keepNext w:val="0"/>
-              <w:keepLines w:val="0"/>
-              <w:widowControl w:val="0"/>
-              <w:pBdr>
-                <w:top w:space="0" w:sz="0" w:val="nil"/>
-                <w:left w:space="0" w:sz="0" w:val="nil"/>
-                <w:bottom w:space="0" w:sz="0" w:val="nil"/>
-                <w:right w:space="0" w:sz="0" w:val="nil"/>
-                <w:between w:space="0" w:sz="0" w:val="nil"/>
-              </w:pBdr>
-              <w:shd w:fill="auto" w:val="clear"/>
-              <w:spacing w:after="0" w:before="32" w:line="273" w:lineRule="auto"/>
-              <w:ind w:left="0" w:right="0" w:firstLine="0"/>
-              <w:jc w:val="left"/>
+              <w:spacing w:before="32" w:line="273" w:lineRule="auto"/>
               <w:rPr/>
             </w:pPr>
             <w:r>
@@ -3407,86 +3076,19 @@
           </w:tcPr>
           <w:p>
             <w:pPr>
-              <w:keepNext w:val="0"/>
-              <w:keepLines w:val="0"/>
-              <w:widowControl w:val="0"/>
-              <w:pBdr>
-                <w:top w:space="0" w:sz="0" w:val="nil"/>
-                <w:left w:space="0" w:sz="0" w:val="nil"/>
-                <w:bottom w:space="0" w:sz="0" w:val="nil"/>
-                <w:right w:space="0" w:sz="0" w:val="nil"/>
-                <w:between w:space="0" w:sz="0" w:val="nil"/>
-              </w:pBdr>
-              <w:shd w:fill="auto" w:val="clear"/>
               <w:tabs>
                 <w:tab w:val="left" w:leader="none" w:pos="2568"/>
               </w:tabs>
-              <w:spacing w:after="0" w:before="0" w:line="240" w:lineRule="auto"/>
-              <w:ind w:left="212" w:right="0" w:firstLine="0"/>
-              <w:jc w:val="left"/>
-              <w:rPr>
-                <w:rFonts w:ascii="Quattrocento Sans" w:cs="Quattrocento Sans" w:eastAsia="Quattrocento Sans" w:hAnsi="Quattrocento Sans"/>
+              <w:ind w:left="212" w:firstLine="0"/>
+              <w:rPr>
                 <w:b w:val="1"/>
                 <w:bCs w:val="1"/>
-                <w:i w:val="0"/>
-                <w:iCs w:val="0"/>
-                <w:smallCaps w:val="0"/>
-                <w:strike w:val="0"/>
-                <w:color w:val="000000"/>
-                <w:sz w:val="22"/>
-                <w:szCs w:val="22"/>
-                <w:u w:val="none"/>
-                <w:shd w:fill="auto" w:val="clear"/>
-                <w:vertAlign w:val="baseline"/>
               </w:rPr>
             </w:pPr>
             <w:r>
               <w:rPr>
-                <w:rFonts w:ascii="Quattrocento Sans" w:cs="Quattrocento Sans" w:eastAsia="Quattrocento Sans" w:hAnsi="Quattrocento Sans"/>
-                <w:b w:val="1"/>
-                <w:bCs w:val="1"/>
-                <w:i w:val="0"/>
-                <w:iCs w:val="0"/>
-                <w:smallCaps w:val="0"/>
-                <w:strike w:val="0"/>
-                <w:color w:val="000000"/>
-                <w:sz w:val="22"/>
-                <w:szCs w:val="22"/>
-                <w:u w:val="none"/>
-                <w:shd w:fill="auto" w:val="clear"/>
-                <w:vertAlign w:val="baseline"/>
                 <w:rtl w:val="0"/>
               </w:rPr>
-              <w:t xml:space="preserve">Antes del Servicio</w:t>
-              <w:tab/>
-              <w:t xml:space="preserve">Desde La </w:t>
-            </w:r>
-            <w:r>
-              <w:rPr>
-                <w:b w:val="1"/>
-                <w:bCs w:val="1"/>
-                <w:rtl w:val="0"/>
-              </w:rPr>
-              <w:t xml:space="preserve">Última</w:t>
-            </w:r>
-            <w:r>
-              <w:rPr>
-                <w:rFonts w:ascii="Quattrocento Sans" w:cs="Quattrocento Sans" w:eastAsia="Quattrocento Sans" w:hAnsi="Quattrocento Sans"/>
-                <w:b w:val="1"/>
-                <w:bCs w:val="1"/>
-                <w:i w:val="0"/>
-                <w:iCs w:val="0"/>
-                <w:smallCaps w:val="0"/>
-                <w:strike w:val="0"/>
-                <w:color w:val="000000"/>
-                <w:sz w:val="22"/>
-                <w:szCs w:val="22"/>
-                <w:u w:val="none"/>
-                <w:shd w:fill="auto" w:val="clear"/>
-                <w:vertAlign w:val="baseline"/>
-                <w:rtl w:val="0"/>
-              </w:rPr>
-              <w:t xml:space="preserve"> Visita</w:t>
             </w:r>
           </w:p>
         </w:tc>
@@ -3611,45 +3213,6 @@
     </w:p>
     <w:p>
       <w:pPr>
-        <w:keepNext w:val="0"/>
-        <w:keepLines w:val="0"/>
-        <w:pageBreakBefore w:val="0"/>
-        <w:widowControl w:val="0"/>
-        <w:pBdr>
-          <w:top w:space="0" w:sz="0" w:val="nil"/>
-          <w:left w:space="0" w:sz="0" w:val="nil"/>
-          <w:bottom w:space="0" w:sz="0" w:val="nil"/>
-          <w:right w:space="0" w:sz="0" w:val="nil"/>
-          <w:between w:space="0" w:sz="0" w:val="nil"/>
-        </w:pBdr>
-        <w:shd w:fill="auto" w:val="clear"/>
-        <w:spacing w:after="0" w:before="164" w:line="240" w:lineRule="auto"/>
-        <w:ind w:left="0" w:right="0" w:firstLine="0"/>
-        <w:jc w:val="left"/>
-        <w:rPr>
-          <w:rFonts w:ascii="Quattrocento Sans" w:cs="Quattrocento Sans" w:eastAsia="Quattrocento Sans" w:hAnsi="Quattrocento Sans"/>
-          <w:b w:val="0"/>
-          <w:bCs w:val="0"/>
-          <w:i w:val="0"/>
-          <w:iCs w:val="0"/>
-          <w:smallCaps w:val="0"/>
-          <w:strike w:val="0"/>
-          <w:color w:val="000000"/>
-          <w:sz w:val="22"/>
-          <w:szCs w:val="22"/>
-          <w:u w:val="none"/>
-          <w:shd w:fill="auto" w:val="clear"/>
-          <w:vertAlign w:val="baseline"/>
-        </w:rPr>
-      </w:pPr>
-      <w:r>
-        <w:rPr>
-          <w:rtl w:val="0"/>
-        </w:rPr>
-      </w:r>
-    </w:p>
-    <w:p>
-      <w:pPr>
         <w:pStyle w:val="Heading1"/>
         <w:tabs>
           <w:tab w:val="left" w:leader="none" w:pos="5865"/>
@@ -3718,7 +3281,7 @@
             <wp:extent cx="6934200" cy="1212358"/>
             <wp:effectExtent b="0" l="0" r="0" t="0"/>
             <wp:wrapNone/>
-            <wp:docPr id="18" name="image1.png"/>
+            <wp:docPr id="17" name="image1.png"/>
             <a:graphic>
               <a:graphicData uri="http://schemas.openxmlformats.org/drawingml/2006/picture">
                 <pic:pic>
@@ -4026,36 +3589,6 @@
           <w:sz w:val="20"/>
           <w:szCs w:val="20"/>
         </w:rPr>
-      </w:pPr>
-      <w:r>
-        <w:rPr>
-          <w:rtl w:val="0"/>
-        </w:rPr>
-      </w:r>
-    </w:p>
-    <w:p>
-      <w:pPr>
-        <w:keepNext w:val="0"/>
-        <w:keepLines w:val="0"/>
-        <w:pageBreakBefore w:val="0"/>
-        <w:widowControl w:val="0"/>
-        <w:pBdr>
-          <w:top w:space="0" w:sz="0" w:val="nil"/>
-          <w:left w:space="0" w:sz="0" w:val="nil"/>
-          <w:bottom w:space="0" w:sz="0" w:val="nil"/>
-          <w:right w:space="0" w:sz="0" w:val="nil"/>
-          <w:between w:space="0" w:sz="0" w:val="nil"/>
-        </w:pBdr>
-        <w:shd w:fill="auto" w:val="clear"/>
-        <w:spacing w:after="0" w:before="190" w:line="240" w:lineRule="auto"/>
-        <w:ind w:left="0" w:right="0" w:firstLine="0"/>
-        <w:jc w:val="left"/>
-        <w:rPr>
-          <w:b w:val="1"/>
-          <w:bCs w:val="1"/>
-          <w:sz w:val="20"/>
-          <w:szCs w:val="20"/>
-        </w:rPr>
         <w:sectPr>
           <w:type w:val="nextPage"/>
           <w:pgSz w:h="16850" w:w="11900" w:orient="portrait"/>
@@ -4149,12 +3682,12 @@
                 <wp:extent cx="6978650" cy="57150"/>
                 <wp:effectExtent b="0" l="0" r="0" t="0"/>
                 <wp:wrapNone/>
-                <wp:docPr id="16" name=""/>
+                <wp:docPr id="15" name=""/>
                 <a:graphic>
                   <a:graphicData uri="http://schemas.microsoft.com/office/word/2010/wordprocessingShape">
                     <wps:wsp>
                       <wps:cNvSpPr/>
-                      <wps:cNvPr id="4" name="Shape 4"/>
+                      <wps:cNvPr id="3" name="Shape 3"/>
                       <wps:spPr>
                         <a:xfrm>
                           <a:off x="1866200" y="3760950"/>
@@ -4212,12 +3745,12 @@
                 <wp:extent cx="6978650" cy="57150"/>
                 <wp:effectExtent b="0" l="0" r="0" t="0"/>
                 <wp:wrapNone/>
-                <wp:docPr id="16" name="image5.png"/>
+                <wp:docPr id="15" name="image4.png"/>
                 <a:graphic>
                   <a:graphicData uri="http://schemas.openxmlformats.org/drawingml/2006/picture">
                     <pic:pic>
                       <pic:nvPicPr>
-                        <pic:cNvPr id="0" name="image5.png"/>
+                        <pic:cNvPr id="0" name="image4.png"/>
                         <pic:cNvPicPr preferRelativeResize="0"/>
                       </pic:nvPicPr>
                       <pic:blipFill>
@@ -4975,6 +4508,19 @@
     </w:tblPr>
   </w:style>
   <w:style w:type="table" w:styleId="Table2">
+    <w:basedOn w:val="TableNormal"/>
+    <w:tblPr>
+      <w:tblStyleRowBandSize w:val="1"/>
+      <w:tblStyleColBandSize w:val="1"/>
+      <w:tblCellMar>
+        <w:top w:w="0.0" w:type="dxa"/>
+        <w:left w:w="0.0" w:type="dxa"/>
+        <w:bottom w:w="0.0" w:type="dxa"/>
+        <w:right w:w="0.0" w:type="dxa"/>
+      </w:tblCellMar>
+    </w:tblPr>
+  </w:style>
+  <w:style w:type="table" w:styleId="Table3">
     <w:basedOn w:val="TableNormal"/>
     <w:tblPr>
       <w:tblStyleRowBandSize w:val="1"/>
@@ -5275,7 +4821,7 @@
 
 <file path=customXML/item1.xml><?xml version="1.0" encoding="utf-8"?>
 <go:gDocsCustomXmlDataStorage xmlns:go="http://customooxmlschemas.google.com/" xmlns:r="http://schemas.openxmlformats.org/officeDocument/2006/relationships" uri="GoogleDocsCustomDataVersion2">
-  <go:docsCustomData xmlns:go="http://customooxmlschemas.google.com/" roundtripDataSignature="AMtx7mgkLSO+jAQZzuGRoxu94DZa/NN9yg==">CgMxLjA4AHIhMVFuNk1RVEV5SkdGbHRzSWd5YmFyMy1JQWwtRFFMaUJC</go:docsCustomData>
+  <go:docsCustomData xmlns:go="http://customooxmlschemas.google.com/" roundtripDataSignature="AMtx7mgJiujo0Ws9VgooIkGqO554EGvXpQ==">CgMxLjAaHwoBMBIaChgICVIUChJ0YWJsZS5kdGM2NmFkM2tjMTA4AHIhMVFuNk1RVEV5SkdGbHRzSWd5YmFyMy1JQWwtRFFMaUJC</go:docsCustomData>
 </go:gDocsCustomXmlDataStorage>
 </file>
 

</xml_diff>